<commit_message>
Update final table outputs
</commit_message>
<xml_diff>
--- a/final_table_exercises.docx
+++ b/final_table_exercises.docx
@@ -27,7 +27,7 @@
       </w:tblGrid>
       <w:tr>
         <w:trPr>
-          <w:trHeight w:val="744" w:hRule="auto"/>
+          <w:trHeight w:val="721" w:hRule="auto"/>
           <w:tblHeader/>
         </w:trPr>
         header 1
@@ -131,7 +131,7 @@
       </w:tr>
       <w:tr>
         <w:trPr>
-          <w:trHeight w:val="557" w:hRule="auto"/>
+          <w:trHeight w:val="542" w:hRule="auto"/>
           <w:tblHeader/>
         </w:trPr>
         header 3
@@ -272,7 +272,7 @@
       </w:tr>
       <w:tr>
         <w:trPr>
-          <w:trHeight w:val="557" w:hRule="auto"/>
+          <w:trHeight w:val="555" w:hRule="auto"/>
           <w:tblHeader/>
         </w:trPr>
         header 4
@@ -638,7 +638,7 @@
       </w:tr>
       <w:tr>
         <w:trPr>
-          <w:trHeight w:val="596" w:hRule="auto"/>
+          <w:trHeight w:val="598" w:hRule="auto"/>
         </w:trPr>
         body 2
         <w:tc>
@@ -952,7 +952,7 @@
       </w:tr>
       <w:tr>
         <w:trPr>
-          <w:trHeight w:val="559" w:hRule="auto"/>
+          <w:trHeight w:val="562" w:hRule="auto"/>
         </w:trPr>
         body 3
         <w:tc>
@@ -1266,7 +1266,7 @@
       </w:tr>
       <w:tr>
         <w:trPr>
-          <w:trHeight w:val="596" w:hRule="auto"/>
+          <w:trHeight w:val="598" w:hRule="auto"/>
         </w:trPr>
         body 4
         <w:tc>
@@ -1580,7 +1580,7 @@
       </w:tr>
       <w:tr>
         <w:trPr>
-          <w:trHeight w:val="557" w:hRule="auto"/>
+          <w:trHeight w:val="558" w:hRule="auto"/>
         </w:trPr>
         body 5
         <w:tc>
@@ -1945,7 +1945,7 @@
       </w:tr>
       <w:tr>
         <w:trPr>
-          <w:trHeight w:val="557" w:hRule="auto"/>
+          <w:trHeight w:val="558" w:hRule="auto"/>
         </w:trPr>
         body 7
         <w:tc>
@@ -2259,7 +2259,7 @@
       </w:tr>
       <w:tr>
         <w:trPr>
-          <w:trHeight w:val="596" w:hRule="auto"/>
+          <w:trHeight w:val="598" w:hRule="auto"/>
         </w:trPr>
         body 8
         <w:tc>
@@ -2573,7 +2573,7 @@
       </w:tr>
       <w:tr>
         <w:trPr>
-          <w:trHeight w:val="596" w:hRule="auto"/>
+          <w:trHeight w:val="598" w:hRule="auto"/>
         </w:trPr>
         body 9
         <w:tc>
@@ -2887,7 +2887,7 @@
       </w:tr>
       <w:tr>
         <w:trPr>
-          <w:trHeight w:val="557" w:hRule="auto"/>
+          <w:trHeight w:val="558" w:hRule="auto"/>
         </w:trPr>
         body10
         <w:tc>
@@ -3252,7 +3252,7 @@
       </w:tr>
       <w:tr>
         <w:trPr>
-          <w:trHeight w:val="598" w:hRule="auto"/>
+          <w:trHeight w:val="602" w:hRule="auto"/>
         </w:trPr>
         body12
         <w:tc>
@@ -3560,6 +3560,320 @@
                 <w:color w:val="000000"/>
               </w:rPr>
               <w:t xml:space="preserve">79.97</w:t>
+            </w:r>
+          </w:p>
+        </w:tc>
+      </w:tr>
+      <w:tr>
+        <w:trPr>
+          <w:trHeight w:val="601" w:hRule="auto"/>
+        </w:trPr>
+        body13
+        <w:tc>
+          <w:tcPr>
+            <w:tcBorders>
+              <w:bottom w:val="single" w:sz="8" w:space="0" w:color="666666"/>
+              <w:top w:val="none" w:sz="0" w:space="0" w:color="000000"/>
+              <w:left w:val="none" w:sz="0" w:space="0" w:color="000000"/>
+              <w:right w:val="none" w:sz="0" w:space="0" w:color="000000"/>
+            </w:tcBorders>
+            <w:shd w:val="clear" w:color="auto" w:fill="FFFFFF"/>
+            <w:tcMar>
+              <w:top w:w="0" w:type="dxa"/>
+              <w:bottom w:w="0" w:type="dxa"/>
+              <w:left w:w="0" w:type="dxa"/>
+              <w:right w:w="0" w:type="dxa"/>
+            </w:tcMar>
+            <w:vAlign w:val="center"/>
+          </w:tcPr>
+          <w:p>
+            <w:pPr>
+              <w:pStyle w:val="Normal"/>
+              <w:jc w:val="left"/>
+              <w:pBdr>
+                <w:bottom w:val="none" w:sz="0" w:space="0" w:color="000000"/>
+                <w:top w:val="none" w:sz="0" w:space="0" w:color="000000"/>
+                <w:left w:val="none" w:sz="0" w:space="0" w:color="000000"/>
+                <w:right w:val="none" w:sz="0" w:space="0" w:color="000000"/>
+              </w:pBdr>
+              <w:spacing w:after="100" w:before="100" w:line="180"/>
+              <w:ind w:left="100" w:right="100" w:firstLine="0" w:firstLineChars="0"/>
+            </w:pPr>
+            <w:r>
+              <w:rPr>
+                <w:rFonts w:ascii="Source Sans Pro" w:hAnsi="Source Sans Pro" w:eastAsia="Source Sans Pro" w:cs="Source Sans Pro"/>
+                <w:i w:val="false"/>
+                <w:b w:val="false"/>
+                <w:u w:val="none"/>
+                <w:sz w:val="20"/>
+                <w:szCs w:val="20"/>
+                <w:color w:val="000000"/>
+              </w:rPr>
+              <w:t xml:space="preserve">Syria</w:t>
+            </w:r>
+          </w:p>
+        </w:tc>
+        <w:tc>
+          <w:tcPr>
+            <w:tcBorders>
+              <w:bottom w:val="single" w:sz="8" w:space="0" w:color="666666"/>
+              <w:top w:val="none" w:sz="0" w:space="0" w:color="000000"/>
+              <w:left w:val="none" w:sz="0" w:space="0" w:color="000000"/>
+              <w:right w:val="none" w:sz="0" w:space="0" w:color="000000"/>
+            </w:tcBorders>
+            <w:shd w:val="clear" w:color="auto" w:fill="FFFFFF"/>
+            <w:tcMar>
+              <w:top w:w="0" w:type="dxa"/>
+              <w:bottom w:w="0" w:type="dxa"/>
+              <w:left w:w="0" w:type="dxa"/>
+              <w:right w:w="0" w:type="dxa"/>
+            </w:tcMar>
+            <w:vAlign w:val="center"/>
+          </w:tcPr>
+          <w:p>
+            <w:pPr>
+              <w:pStyle w:val="Normal"/>
+              <w:jc w:val="right"/>
+              <w:pBdr>
+                <w:bottom w:val="none" w:sz="0" w:space="0" w:color="000000"/>
+                <w:top w:val="none" w:sz="0" w:space="0" w:color="000000"/>
+                <w:left w:val="none" w:sz="0" w:space="0" w:color="000000"/>
+                <w:right w:val="none" w:sz="0" w:space="0" w:color="000000"/>
+              </w:pBdr>
+              <w:spacing w:after="100" w:before="100" w:line="180"/>
+              <w:ind w:left="100" w:right="100" w:firstLine="0" w:firstLineChars="0"/>
+            </w:pPr>
+            <w:r>
+              <w:rPr>
+                <w:rFonts w:ascii="Source Sans Pro" w:hAnsi="Source Sans Pro" w:eastAsia="Source Sans Pro" w:cs="Source Sans Pro"/>
+                <w:i w:val="false"/>
+                <w:b w:val="false"/>
+                <w:u w:val="none"/>
+                <w:sz w:val="20"/>
+                <w:szCs w:val="20"/>
+                <w:color w:val="000000"/>
+              </w:rPr>
+              <w:t xml:space="preserve">48.28</w:t>
+            </w:r>
+          </w:p>
+        </w:tc>
+        <w:tc>
+          <w:tcPr>
+            <w:tcBorders>
+              <w:bottom w:val="single" w:sz="8" w:space="0" w:color="666666"/>
+              <w:top w:val="none" w:sz="0" w:space="0" w:color="000000"/>
+              <w:left w:val="none" w:sz="0" w:space="0" w:color="000000"/>
+              <w:right w:val="none" w:sz="0" w:space="0" w:color="000000"/>
+            </w:tcBorders>
+            <w:shd w:val="clear" w:color="auto" w:fill="FFFFFF"/>
+            <w:tcMar>
+              <w:top w:w="0" w:type="dxa"/>
+              <w:bottom w:w="0" w:type="dxa"/>
+              <w:left w:w="0" w:type="dxa"/>
+              <w:right w:w="0" w:type="dxa"/>
+            </w:tcMar>
+            <w:vAlign w:val="center"/>
+          </w:tcPr>
+          <w:p>
+            <w:pPr>
+              <w:pStyle w:val="Normal"/>
+              <w:jc w:val="right"/>
+              <w:pBdr>
+                <w:bottom w:val="none" w:sz="0" w:space="0" w:color="000000"/>
+                <w:top w:val="none" w:sz="0" w:space="0" w:color="000000"/>
+                <w:left w:val="none" w:sz="0" w:space="0" w:color="000000"/>
+                <w:right w:val="none" w:sz="0" w:space="0" w:color="000000"/>
+              </w:pBdr>
+              <w:spacing w:after="100" w:before="100" w:line="180"/>
+              <w:ind w:left="100" w:right="100" w:firstLine="0" w:firstLineChars="0"/>
+            </w:pPr>
+            <w:r>
+              <w:rPr>
+                <w:rFonts w:ascii="Source Sans Pro" w:hAnsi="Source Sans Pro" w:eastAsia="Source Sans Pro" w:cs="Source Sans Pro"/>
+                <w:i w:val="false"/>
+                <w:b w:val="false"/>
+                <w:u w:val="none"/>
+                <w:sz w:val="20"/>
+                <w:szCs w:val="20"/>
+                <w:color w:val="000000"/>
+              </w:rPr>
+              <w:t xml:space="preserve">53.66</w:t>
+            </w:r>
+          </w:p>
+        </w:tc>
+        <w:tc>
+          <w:tcPr>
+            <w:tcBorders>
+              <w:bottom w:val="single" w:sz="8" w:space="0" w:color="666666"/>
+              <w:top w:val="none" w:sz="0" w:space="0" w:color="000000"/>
+              <w:left w:val="none" w:sz="0" w:space="0" w:color="000000"/>
+              <w:right w:val="none" w:sz="0" w:space="0" w:color="000000"/>
+            </w:tcBorders>
+            <w:shd w:val="clear" w:color="auto" w:fill="FFFFFF"/>
+            <w:tcMar>
+              <w:top w:w="0" w:type="dxa"/>
+              <w:bottom w:w="0" w:type="dxa"/>
+              <w:left w:w="0" w:type="dxa"/>
+              <w:right w:w="0" w:type="dxa"/>
+            </w:tcMar>
+            <w:vAlign w:val="center"/>
+          </w:tcPr>
+          <w:p>
+            <w:pPr>
+              <w:pStyle w:val="Normal"/>
+              <w:jc w:val="right"/>
+              <w:pBdr>
+                <w:bottom w:val="none" w:sz="0" w:space="0" w:color="000000"/>
+                <w:top w:val="none" w:sz="0" w:space="0" w:color="000000"/>
+                <w:left w:val="none" w:sz="0" w:space="0" w:color="000000"/>
+                <w:right w:val="none" w:sz="0" w:space="0" w:color="000000"/>
+              </w:pBdr>
+              <w:spacing w:after="100" w:before="100" w:line="180"/>
+              <w:ind w:left="100" w:right="100" w:firstLine="0" w:firstLineChars="0"/>
+            </w:pPr>
+            <w:r>
+              <w:rPr>
+                <w:rFonts w:ascii="Source Sans Pro" w:hAnsi="Source Sans Pro" w:eastAsia="Source Sans Pro" w:cs="Source Sans Pro"/>
+                <w:i w:val="false"/>
+                <w:b w:val="false"/>
+                <w:u w:val="none"/>
+                <w:sz w:val="20"/>
+                <w:szCs w:val="20"/>
+                <w:color w:val="000000"/>
+              </w:rPr>
+              <w:t xml:space="preserve">61.20</w:t>
+            </w:r>
+          </w:p>
+        </w:tc>
+        <w:tc>
+          <w:tcPr>
+            <w:tcBorders>
+              <w:bottom w:val="single" w:sz="8" w:space="0" w:color="666666"/>
+              <w:top w:val="none" w:sz="0" w:space="0" w:color="000000"/>
+              <w:left w:val="none" w:sz="0" w:space="0" w:color="000000"/>
+              <w:right w:val="none" w:sz="0" w:space="0" w:color="000000"/>
+            </w:tcBorders>
+            <w:shd w:val="clear" w:color="auto" w:fill="FFFFFF"/>
+            <w:tcMar>
+              <w:top w:w="0" w:type="dxa"/>
+              <w:bottom w:w="0" w:type="dxa"/>
+              <w:left w:w="0" w:type="dxa"/>
+              <w:right w:w="0" w:type="dxa"/>
+            </w:tcMar>
+            <w:vAlign w:val="center"/>
+          </w:tcPr>
+          <w:p>
+            <w:pPr>
+              <w:pStyle w:val="Normal"/>
+              <w:jc w:val="right"/>
+              <w:pBdr>
+                <w:bottom w:val="none" w:sz="0" w:space="0" w:color="000000"/>
+                <w:top w:val="none" w:sz="0" w:space="0" w:color="000000"/>
+                <w:left w:val="none" w:sz="0" w:space="0" w:color="000000"/>
+                <w:right w:val="none" w:sz="0" w:space="0" w:color="000000"/>
+              </w:pBdr>
+              <w:spacing w:after="100" w:before="100" w:line="180"/>
+              <w:ind w:left="100" w:right="100" w:firstLine="0" w:firstLineChars="0"/>
+            </w:pPr>
+            <w:r>
+              <w:rPr>
+                <w:rFonts w:ascii="Source Sans Pro" w:hAnsi="Source Sans Pro" w:eastAsia="Source Sans Pro" w:cs="Source Sans Pro"/>
+                <w:i w:val="false"/>
+                <w:b w:val="false"/>
+                <w:u w:val="none"/>
+                <w:sz w:val="20"/>
+                <w:szCs w:val="20"/>
+                <w:color w:val="000000"/>
+              </w:rPr>
+              <w:t xml:space="preserve">66.97</w:t>
+            </w:r>
+          </w:p>
+        </w:tc>
+        <w:tc>
+          <w:tcPr>
+            <w:tcBorders>
+              <w:bottom w:val="single" w:sz="8" w:space="0" w:color="666666"/>
+              <w:top w:val="none" w:sz="0" w:space="0" w:color="000000"/>
+              <w:left w:val="none" w:sz="0" w:space="0" w:color="000000"/>
+              <w:right w:val="none" w:sz="0" w:space="0" w:color="000000"/>
+            </w:tcBorders>
+            <w:shd w:val="clear" w:color="auto" w:fill="FFFFFF"/>
+            <w:tcMar>
+              <w:top w:w="0" w:type="dxa"/>
+              <w:bottom w:w="0" w:type="dxa"/>
+              <w:left w:w="0" w:type="dxa"/>
+              <w:right w:w="0" w:type="dxa"/>
+            </w:tcMar>
+            <w:vAlign w:val="center"/>
+          </w:tcPr>
+          <w:p>
+            <w:pPr>
+              <w:pStyle w:val="Normal"/>
+              <w:jc w:val="right"/>
+              <w:pBdr>
+                <w:bottom w:val="none" w:sz="0" w:space="0" w:color="000000"/>
+                <w:top w:val="none" w:sz="0" w:space="0" w:color="000000"/>
+                <w:left w:val="none" w:sz="0" w:space="0" w:color="000000"/>
+                <w:right w:val="none" w:sz="0" w:space="0" w:color="000000"/>
+              </w:pBdr>
+              <w:spacing w:after="100" w:before="100" w:line="180"/>
+              <w:ind w:left="100" w:right="100" w:firstLine="0" w:firstLineChars="0"/>
+            </w:pPr>
+            <w:r>
+              <w:rPr>
+                <w:rFonts w:ascii="Source Sans Pro" w:hAnsi="Source Sans Pro" w:eastAsia="Source Sans Pro" w:cs="Source Sans Pro"/>
+                <w:i w:val="false"/>
+                <w:b w:val="false"/>
+                <w:u w:val="none"/>
+                <w:sz w:val="20"/>
+                <w:szCs w:val="20"/>
+                <w:color w:val="000000"/>
+              </w:rPr>
+              <w:t xml:space="preserve">71.53</w:t>
+            </w:r>
+          </w:p>
+        </w:tc>
+        <w:tc>
+          <w:tcPr>
+            <w:tcBorders>
+              <w:bottom w:val="single" w:sz="8" w:space="0" w:color="666666"/>
+              <w:top w:val="none" w:sz="0" w:space="0" w:color="000000"/>
+              <w:left w:val="none" w:sz="0" w:space="0" w:color="000000"/>
+              <w:right w:val="none" w:sz="0" w:space="0" w:color="000000"/>
+            </w:tcBorders>
+            <w:shd w:val="clear" w:color="auto" w:fill="FFFFFF"/>
+            <w:tcMar>
+              <w:top w:w="0" w:type="dxa"/>
+              <w:bottom w:w="0" w:type="dxa"/>
+              <w:left w:w="0" w:type="dxa"/>
+              <w:right w:w="0" w:type="dxa"/>
+            </w:tcMar>
+            <w:vAlign w:val="center"/>
+          </w:tcPr>
+          <w:p>
+            <w:pPr>
+              <w:pStyle w:val="Normal"/>
+              <w:jc w:val="right"/>
+              <w:pBdr>
+                <w:bottom w:val="none" w:sz="0" w:space="0" w:color="000000"/>
+                <w:top w:val="none" w:sz="0" w:space="0" w:color="000000"/>
+                <w:left w:val="none" w:sz="0" w:space="0" w:color="000000"/>
+                <w:right w:val="none" w:sz="0" w:space="0" w:color="000000"/>
+              </w:pBdr>
+              <w:spacing w:after="100" w:before="100" w:line="180"/>
+              <w:ind w:left="100" w:right="100" w:firstLine="0" w:firstLineChars="0"/>
+            </w:pPr>
+            <w:r>
+              <w:rPr>
+                <w:rFonts w:ascii="Source Sans Pro" w:hAnsi="Source Sans Pro" w:eastAsia="Source Sans Pro" w:cs="Source Sans Pro"/>
+                <w:i w:val="false"/>
+                <w:b w:val="false"/>
+                <w:u w:val="none"/>
+                <w:sz w:val="20"/>
+                <w:szCs w:val="20"/>
+                <w:color w:val="000000"/>
+              </w:rPr>
+              <w:t xml:space="preserve">74.14</w:t>
             </w:r>
           </w:p>
         </w:tc>
@@ -3568,16 +3882,16 @@
         <w:trPr>
           <w:trHeight w:val="598" w:hRule="auto"/>
         </w:trPr>
-        body13
-        <w:tc>
-          <w:tcPr>
-            <w:tcBorders>
-              <w:bottom w:val="single" w:sz="8" w:space="0" w:color="666666"/>
-              <w:top w:val="none" w:sz="0" w:space="0" w:color="000000"/>
-              <w:left w:val="none" w:sz="0" w:space="0" w:color="000000"/>
-              <w:right w:val="none" w:sz="0" w:space="0" w:color="000000"/>
-            </w:tcBorders>
-            <w:shd w:val="clear" w:color="auto" w:fill="FFFFFF"/>
+        body14
+        <w:tc>
+          <w:tcPr>
+            <w:tcBorders>
+              <w:bottom w:val="none" w:sz="0" w:space="0" w:color="000000"/>
+              <w:top w:val="single" w:sz="8" w:space="0" w:color="666666"/>
+              <w:left w:val="none" w:sz="0" w:space="0" w:color="000000"/>
+              <w:right w:val="none" w:sz="0" w:space="0" w:color="000000"/>
+            </w:tcBorders>
+            <w:shd w:val="clear" w:color="auto" w:fill="F2F2F2"/>
             <w:tcMar>
               <w:top w:w="0" w:type="dxa"/>
               <w:bottom w:w="0" w:type="dxa"/>
@@ -3609,592 +3923,278 @@
                 <w:szCs w:val="20"/>
                 <w:color w:val="000000"/>
               </w:rPr>
-              <w:t xml:space="preserve">Syria</w:t>
-            </w:r>
-          </w:p>
-        </w:tc>
-        <w:tc>
-          <w:tcPr>
-            <w:tcBorders>
-              <w:bottom w:val="single" w:sz="8" w:space="0" w:color="666666"/>
-              <w:top w:val="none" w:sz="0" w:space="0" w:color="000000"/>
-              <w:left w:val="none" w:sz="0" w:space="0" w:color="000000"/>
-              <w:right w:val="none" w:sz="0" w:space="0" w:color="000000"/>
-            </w:tcBorders>
-            <w:shd w:val="clear" w:color="auto" w:fill="FFFFFF"/>
-            <w:tcMar>
-              <w:top w:w="0" w:type="dxa"/>
-              <w:bottom w:w="0" w:type="dxa"/>
-              <w:left w:w="0" w:type="dxa"/>
-              <w:right w:w="0" w:type="dxa"/>
-            </w:tcMar>
-            <w:vAlign w:val="center"/>
-          </w:tcPr>
-          <w:p>
-            <w:pPr>
-              <w:pStyle w:val="Normal"/>
-              <w:jc w:val="right"/>
-              <w:pBdr>
-                <w:bottom w:val="none" w:sz="0" w:space="0" w:color="000000"/>
-                <w:top w:val="none" w:sz="0" w:space="0" w:color="000000"/>
-                <w:left w:val="none" w:sz="0" w:space="0" w:color="000000"/>
-                <w:right w:val="none" w:sz="0" w:space="0" w:color="000000"/>
-              </w:pBdr>
-              <w:spacing w:after="100" w:before="100" w:line="180"/>
-              <w:ind w:left="100" w:right="100" w:firstLine="0" w:firstLineChars="0"/>
-            </w:pPr>
-            <w:r>
-              <w:rPr>
-                <w:rFonts w:ascii="Source Sans Pro" w:hAnsi="Source Sans Pro" w:eastAsia="Source Sans Pro" w:cs="Source Sans Pro"/>
-                <w:i w:val="false"/>
-                <w:b w:val="false"/>
-                <w:u w:val="none"/>
-                <w:sz w:val="20"/>
-                <w:szCs w:val="20"/>
-                <w:color w:val="000000"/>
-              </w:rPr>
-              <w:t xml:space="preserve">48.28</w:t>
-            </w:r>
-          </w:p>
-        </w:tc>
-        <w:tc>
-          <w:tcPr>
-            <w:tcBorders>
-              <w:bottom w:val="single" w:sz="8" w:space="0" w:color="666666"/>
-              <w:top w:val="none" w:sz="0" w:space="0" w:color="000000"/>
-              <w:left w:val="none" w:sz="0" w:space="0" w:color="000000"/>
-              <w:right w:val="none" w:sz="0" w:space="0" w:color="000000"/>
-            </w:tcBorders>
-            <w:shd w:val="clear" w:color="auto" w:fill="FFFFFF"/>
-            <w:tcMar>
-              <w:top w:w="0" w:type="dxa"/>
-              <w:bottom w:w="0" w:type="dxa"/>
-              <w:left w:w="0" w:type="dxa"/>
-              <w:right w:w="0" w:type="dxa"/>
-            </w:tcMar>
-            <w:vAlign w:val="center"/>
-          </w:tcPr>
-          <w:p>
-            <w:pPr>
-              <w:pStyle w:val="Normal"/>
-              <w:jc w:val="right"/>
-              <w:pBdr>
-                <w:bottom w:val="none" w:sz="0" w:space="0" w:color="000000"/>
-                <w:top w:val="none" w:sz="0" w:space="0" w:color="000000"/>
-                <w:left w:val="none" w:sz="0" w:space="0" w:color="000000"/>
-                <w:right w:val="none" w:sz="0" w:space="0" w:color="000000"/>
-              </w:pBdr>
-              <w:spacing w:after="100" w:before="100" w:line="180"/>
-              <w:ind w:left="100" w:right="100" w:firstLine="0" w:firstLineChars="0"/>
-            </w:pPr>
-            <w:r>
-              <w:rPr>
-                <w:rFonts w:ascii="Source Sans Pro" w:hAnsi="Source Sans Pro" w:eastAsia="Source Sans Pro" w:cs="Source Sans Pro"/>
-                <w:i w:val="false"/>
-                <w:b w:val="false"/>
-                <w:u w:val="none"/>
-                <w:sz w:val="20"/>
-                <w:szCs w:val="20"/>
-                <w:color w:val="000000"/>
-              </w:rPr>
-              <w:t xml:space="preserve">53.66</w:t>
-            </w:r>
-          </w:p>
-        </w:tc>
-        <w:tc>
-          <w:tcPr>
-            <w:tcBorders>
-              <w:bottom w:val="single" w:sz="8" w:space="0" w:color="666666"/>
-              <w:top w:val="none" w:sz="0" w:space="0" w:color="000000"/>
-              <w:left w:val="none" w:sz="0" w:space="0" w:color="000000"/>
-              <w:right w:val="none" w:sz="0" w:space="0" w:color="000000"/>
-            </w:tcBorders>
-            <w:shd w:val="clear" w:color="auto" w:fill="FFFFFF"/>
-            <w:tcMar>
-              <w:top w:w="0" w:type="dxa"/>
-              <w:bottom w:w="0" w:type="dxa"/>
-              <w:left w:w="0" w:type="dxa"/>
-              <w:right w:w="0" w:type="dxa"/>
-            </w:tcMar>
-            <w:vAlign w:val="center"/>
-          </w:tcPr>
-          <w:p>
-            <w:pPr>
-              <w:pStyle w:val="Normal"/>
-              <w:jc w:val="right"/>
-              <w:pBdr>
-                <w:bottom w:val="none" w:sz="0" w:space="0" w:color="000000"/>
-                <w:top w:val="none" w:sz="0" w:space="0" w:color="000000"/>
-                <w:left w:val="none" w:sz="0" w:space="0" w:color="000000"/>
-                <w:right w:val="none" w:sz="0" w:space="0" w:color="000000"/>
-              </w:pBdr>
-              <w:spacing w:after="100" w:before="100" w:line="180"/>
-              <w:ind w:left="100" w:right="100" w:firstLine="0" w:firstLineChars="0"/>
-            </w:pPr>
-            <w:r>
-              <w:rPr>
-                <w:rFonts w:ascii="Source Sans Pro" w:hAnsi="Source Sans Pro" w:eastAsia="Source Sans Pro" w:cs="Source Sans Pro"/>
-                <w:i w:val="false"/>
-                <w:b w:val="false"/>
-                <w:u w:val="none"/>
-                <w:sz w:val="20"/>
-                <w:szCs w:val="20"/>
-                <w:color w:val="000000"/>
-              </w:rPr>
-              <w:t xml:space="preserve">61.20</w:t>
-            </w:r>
-          </w:p>
-        </w:tc>
-        <w:tc>
-          <w:tcPr>
-            <w:tcBorders>
-              <w:bottom w:val="single" w:sz="8" w:space="0" w:color="666666"/>
-              <w:top w:val="none" w:sz="0" w:space="0" w:color="000000"/>
-              <w:left w:val="none" w:sz="0" w:space="0" w:color="000000"/>
-              <w:right w:val="none" w:sz="0" w:space="0" w:color="000000"/>
-            </w:tcBorders>
-            <w:shd w:val="clear" w:color="auto" w:fill="FFFFFF"/>
-            <w:tcMar>
-              <w:top w:w="0" w:type="dxa"/>
-              <w:bottom w:w="0" w:type="dxa"/>
-              <w:left w:w="0" w:type="dxa"/>
-              <w:right w:w="0" w:type="dxa"/>
-            </w:tcMar>
-            <w:vAlign w:val="center"/>
-          </w:tcPr>
-          <w:p>
-            <w:pPr>
-              <w:pStyle w:val="Normal"/>
-              <w:jc w:val="right"/>
-              <w:pBdr>
-                <w:bottom w:val="none" w:sz="0" w:space="0" w:color="000000"/>
-                <w:top w:val="none" w:sz="0" w:space="0" w:color="000000"/>
-                <w:left w:val="none" w:sz="0" w:space="0" w:color="000000"/>
-                <w:right w:val="none" w:sz="0" w:space="0" w:color="000000"/>
-              </w:pBdr>
-              <w:spacing w:after="100" w:before="100" w:line="180"/>
-              <w:ind w:left="100" w:right="100" w:firstLine="0" w:firstLineChars="0"/>
-            </w:pPr>
-            <w:r>
-              <w:rPr>
-                <w:rFonts w:ascii="Source Sans Pro" w:hAnsi="Source Sans Pro" w:eastAsia="Source Sans Pro" w:cs="Source Sans Pro"/>
-                <w:i w:val="false"/>
-                <w:b w:val="false"/>
-                <w:u w:val="none"/>
-                <w:sz w:val="20"/>
-                <w:szCs w:val="20"/>
-                <w:color w:val="000000"/>
-              </w:rPr>
-              <w:t xml:space="preserve">66.97</w:t>
-            </w:r>
-          </w:p>
-        </w:tc>
-        <w:tc>
-          <w:tcPr>
-            <w:tcBorders>
-              <w:bottom w:val="single" w:sz="8" w:space="0" w:color="666666"/>
-              <w:top w:val="none" w:sz="0" w:space="0" w:color="000000"/>
-              <w:left w:val="none" w:sz="0" w:space="0" w:color="000000"/>
-              <w:right w:val="none" w:sz="0" w:space="0" w:color="000000"/>
-            </w:tcBorders>
-            <w:shd w:val="clear" w:color="auto" w:fill="FFFFFF"/>
-            <w:tcMar>
-              <w:top w:w="0" w:type="dxa"/>
-              <w:bottom w:w="0" w:type="dxa"/>
-              <w:left w:w="0" w:type="dxa"/>
-              <w:right w:w="0" w:type="dxa"/>
-            </w:tcMar>
-            <w:vAlign w:val="center"/>
-          </w:tcPr>
-          <w:p>
-            <w:pPr>
-              <w:pStyle w:val="Normal"/>
-              <w:jc w:val="right"/>
-              <w:pBdr>
-                <w:bottom w:val="none" w:sz="0" w:space="0" w:color="000000"/>
-                <w:top w:val="none" w:sz="0" w:space="0" w:color="000000"/>
-                <w:left w:val="none" w:sz="0" w:space="0" w:color="000000"/>
-                <w:right w:val="none" w:sz="0" w:space="0" w:color="000000"/>
-              </w:pBdr>
-              <w:spacing w:after="100" w:before="100" w:line="180"/>
-              <w:ind w:left="100" w:right="100" w:firstLine="0" w:firstLineChars="0"/>
-            </w:pPr>
-            <w:r>
-              <w:rPr>
-                <w:rFonts w:ascii="Source Sans Pro" w:hAnsi="Source Sans Pro" w:eastAsia="Source Sans Pro" w:cs="Source Sans Pro"/>
-                <w:i w:val="false"/>
-                <w:b w:val="false"/>
-                <w:u w:val="none"/>
-                <w:sz w:val="20"/>
-                <w:szCs w:val="20"/>
-                <w:color w:val="000000"/>
-              </w:rPr>
-              <w:t xml:space="preserve">71.53</w:t>
-            </w:r>
-          </w:p>
-        </w:tc>
-        <w:tc>
-          <w:tcPr>
-            <w:tcBorders>
-              <w:bottom w:val="single" w:sz="8" w:space="0" w:color="666666"/>
-              <w:top w:val="none" w:sz="0" w:space="0" w:color="000000"/>
-              <w:left w:val="none" w:sz="0" w:space="0" w:color="000000"/>
-              <w:right w:val="none" w:sz="0" w:space="0" w:color="000000"/>
-            </w:tcBorders>
-            <w:shd w:val="clear" w:color="auto" w:fill="FFFFFF"/>
-            <w:tcMar>
-              <w:top w:w="0" w:type="dxa"/>
-              <w:bottom w:w="0" w:type="dxa"/>
-              <w:left w:w="0" w:type="dxa"/>
-              <w:right w:w="0" w:type="dxa"/>
-            </w:tcMar>
-            <w:vAlign w:val="center"/>
-          </w:tcPr>
-          <w:p>
-            <w:pPr>
-              <w:pStyle w:val="Normal"/>
-              <w:jc w:val="right"/>
-              <w:pBdr>
-                <w:bottom w:val="none" w:sz="0" w:space="0" w:color="000000"/>
-                <w:top w:val="none" w:sz="0" w:space="0" w:color="000000"/>
-                <w:left w:val="none" w:sz="0" w:space="0" w:color="000000"/>
-                <w:right w:val="none" w:sz="0" w:space="0" w:color="000000"/>
-              </w:pBdr>
-              <w:spacing w:after="100" w:before="100" w:line="180"/>
-              <w:ind w:left="100" w:right="100" w:firstLine="0" w:firstLineChars="0"/>
-            </w:pPr>
-            <w:r>
-              <w:rPr>
-                <w:rFonts w:ascii="Source Sans Pro" w:hAnsi="Source Sans Pro" w:eastAsia="Source Sans Pro" w:cs="Source Sans Pro"/>
-                <w:i w:val="false"/>
-                <w:b w:val="false"/>
-                <w:u w:val="none"/>
-                <w:sz w:val="20"/>
-                <w:szCs w:val="20"/>
-                <w:color w:val="000000"/>
-              </w:rPr>
-              <w:t xml:space="preserve">74.14</w:t>
+              <w:t xml:space="preserve">Average</w:t>
+            </w:r>
+          </w:p>
+        </w:tc>
+        <w:tc>
+          <w:tcPr>
+            <w:tcBorders>
+              <w:bottom w:val="none" w:sz="0" w:space="0" w:color="000000"/>
+              <w:top w:val="single" w:sz="8" w:space="0" w:color="666666"/>
+              <w:left w:val="none" w:sz="0" w:space="0" w:color="000000"/>
+              <w:right w:val="none" w:sz="0" w:space="0" w:color="000000"/>
+            </w:tcBorders>
+            <w:shd w:val="clear" w:color="auto" w:fill="F2F2F2"/>
+            <w:tcMar>
+              <w:top w:w="0" w:type="dxa"/>
+              <w:bottom w:w="0" w:type="dxa"/>
+              <w:left w:w="0" w:type="dxa"/>
+              <w:right w:w="0" w:type="dxa"/>
+            </w:tcMar>
+            <w:vAlign w:val="center"/>
+          </w:tcPr>
+          <w:p>
+            <w:pPr>
+              <w:pStyle w:val="Normal"/>
+              <w:jc w:val="right"/>
+              <w:pBdr>
+                <w:bottom w:val="none" w:sz="0" w:space="0" w:color="000000"/>
+                <w:top w:val="none" w:sz="0" w:space="0" w:color="000000"/>
+                <w:left w:val="none" w:sz="0" w:space="0" w:color="000000"/>
+                <w:right w:val="none" w:sz="0" w:space="0" w:color="000000"/>
+              </w:pBdr>
+              <w:spacing w:after="100" w:before="100" w:line="180"/>
+              <w:ind w:left="100" w:right="100" w:firstLine="0" w:firstLineChars="0"/>
+            </w:pPr>
+            <w:r>
+              <w:rPr>
+                <w:rFonts w:ascii="Source Sans Pro" w:hAnsi="Source Sans Pro" w:eastAsia="Source Sans Pro" w:cs="Source Sans Pro"/>
+                <w:i w:val="false"/>
+                <w:b w:val="false"/>
+                <w:u w:val="none"/>
+                <w:sz w:val="20"/>
+                <w:szCs w:val="20"/>
+                <w:color w:val="000000"/>
+              </w:rPr>
+              <w:t xml:space="preserve">55.73</w:t>
+            </w:r>
+          </w:p>
+        </w:tc>
+        <w:tc>
+          <w:tcPr>
+            <w:tcBorders>
+              <w:bottom w:val="none" w:sz="0" w:space="0" w:color="000000"/>
+              <w:top w:val="single" w:sz="8" w:space="0" w:color="666666"/>
+              <w:left w:val="none" w:sz="0" w:space="0" w:color="000000"/>
+              <w:right w:val="none" w:sz="0" w:space="0" w:color="000000"/>
+            </w:tcBorders>
+            <w:shd w:val="clear" w:color="auto" w:fill="F2F2F2"/>
+            <w:tcMar>
+              <w:top w:w="0" w:type="dxa"/>
+              <w:bottom w:w="0" w:type="dxa"/>
+              <w:left w:w="0" w:type="dxa"/>
+              <w:right w:w="0" w:type="dxa"/>
+            </w:tcMar>
+            <w:vAlign w:val="center"/>
+          </w:tcPr>
+          <w:p>
+            <w:pPr>
+              <w:pStyle w:val="Normal"/>
+              <w:jc w:val="right"/>
+              <w:pBdr>
+                <w:bottom w:val="none" w:sz="0" w:space="0" w:color="000000"/>
+                <w:top w:val="none" w:sz="0" w:space="0" w:color="000000"/>
+                <w:left w:val="none" w:sz="0" w:space="0" w:color="000000"/>
+                <w:right w:val="none" w:sz="0" w:space="0" w:color="000000"/>
+              </w:pBdr>
+              <w:spacing w:after="100" w:before="100" w:line="180"/>
+              <w:ind w:left="100" w:right="100" w:firstLine="0" w:firstLineChars="0"/>
+            </w:pPr>
+            <w:r>
+              <w:rPr>
+                <w:rFonts w:ascii="Source Sans Pro" w:hAnsi="Source Sans Pro" w:eastAsia="Source Sans Pro" w:cs="Source Sans Pro"/>
+                <w:i w:val="false"/>
+                <w:b w:val="false"/>
+                <w:u w:val="none"/>
+                <w:sz w:val="20"/>
+                <w:szCs w:val="20"/>
+                <w:color w:val="000000"/>
+              </w:rPr>
+              <w:t xml:space="preserve">60.80</w:t>
+            </w:r>
+          </w:p>
+        </w:tc>
+        <w:tc>
+          <w:tcPr>
+            <w:tcBorders>
+              <w:bottom w:val="none" w:sz="0" w:space="0" w:color="000000"/>
+              <w:top w:val="single" w:sz="8" w:space="0" w:color="666666"/>
+              <w:left w:val="none" w:sz="0" w:space="0" w:color="000000"/>
+              <w:right w:val="none" w:sz="0" w:space="0" w:color="000000"/>
+            </w:tcBorders>
+            <w:shd w:val="clear" w:color="auto" w:fill="F2F2F2"/>
+            <w:tcMar>
+              <w:top w:w="0" w:type="dxa"/>
+              <w:bottom w:w="0" w:type="dxa"/>
+              <w:left w:w="0" w:type="dxa"/>
+              <w:right w:w="0" w:type="dxa"/>
+            </w:tcMar>
+            <w:vAlign w:val="center"/>
+          </w:tcPr>
+          <w:p>
+            <w:pPr>
+              <w:pStyle w:val="Normal"/>
+              <w:jc w:val="right"/>
+              <w:pBdr>
+                <w:bottom w:val="none" w:sz="0" w:space="0" w:color="000000"/>
+                <w:top w:val="none" w:sz="0" w:space="0" w:color="000000"/>
+                <w:left w:val="none" w:sz="0" w:space="0" w:color="000000"/>
+                <w:right w:val="none" w:sz="0" w:space="0" w:color="000000"/>
+              </w:pBdr>
+              <w:spacing w:after="100" w:before="100" w:line="180"/>
+              <w:ind w:left="100" w:right="100" w:firstLine="0" w:firstLineChars="0"/>
+            </w:pPr>
+            <w:r>
+              <w:rPr>
+                <w:rFonts w:ascii="Source Sans Pro" w:hAnsi="Source Sans Pro" w:eastAsia="Source Sans Pro" w:cs="Source Sans Pro"/>
+                <w:i w:val="false"/>
+                <w:b w:val="false"/>
+                <w:u w:val="none"/>
+                <w:sz w:val="20"/>
+                <w:szCs w:val="20"/>
+                <w:color w:val="000000"/>
+              </w:rPr>
+              <w:t xml:space="preserve">66.00</w:t>
+            </w:r>
+          </w:p>
+        </w:tc>
+        <w:tc>
+          <w:tcPr>
+            <w:tcBorders>
+              <w:bottom w:val="none" w:sz="0" w:space="0" w:color="000000"/>
+              <w:top w:val="single" w:sz="8" w:space="0" w:color="666666"/>
+              <w:left w:val="none" w:sz="0" w:space="0" w:color="000000"/>
+              <w:right w:val="none" w:sz="0" w:space="0" w:color="000000"/>
+            </w:tcBorders>
+            <w:shd w:val="clear" w:color="auto" w:fill="F2F2F2"/>
+            <w:tcMar>
+              <w:top w:w="0" w:type="dxa"/>
+              <w:bottom w:w="0" w:type="dxa"/>
+              <w:left w:w="0" w:type="dxa"/>
+              <w:right w:w="0" w:type="dxa"/>
+            </w:tcMar>
+            <w:vAlign w:val="center"/>
+          </w:tcPr>
+          <w:p>
+            <w:pPr>
+              <w:pStyle w:val="Normal"/>
+              <w:jc w:val="right"/>
+              <w:pBdr>
+                <w:bottom w:val="none" w:sz="0" w:space="0" w:color="000000"/>
+                <w:top w:val="none" w:sz="0" w:space="0" w:color="000000"/>
+                <w:left w:val="none" w:sz="0" w:space="0" w:color="000000"/>
+                <w:right w:val="none" w:sz="0" w:space="0" w:color="000000"/>
+              </w:pBdr>
+              <w:spacing w:after="100" w:before="100" w:line="180"/>
+              <w:ind w:left="100" w:right="100" w:firstLine="0" w:firstLineChars="0"/>
+            </w:pPr>
+            <w:r>
+              <w:rPr>
+                <w:rFonts w:ascii="Source Sans Pro" w:hAnsi="Source Sans Pro" w:eastAsia="Source Sans Pro" w:cs="Source Sans Pro"/>
+                <w:i w:val="false"/>
+                <w:b w:val="false"/>
+                <w:u w:val="none"/>
+                <w:sz w:val="20"/>
+                <w:szCs w:val="20"/>
+                <w:color w:val="000000"/>
+              </w:rPr>
+              <w:t xml:space="preserve">70.27</w:t>
+            </w:r>
+          </w:p>
+        </w:tc>
+        <w:tc>
+          <w:tcPr>
+            <w:tcBorders>
+              <w:bottom w:val="none" w:sz="0" w:space="0" w:color="000000"/>
+              <w:top w:val="single" w:sz="8" w:space="0" w:color="666666"/>
+              <w:left w:val="none" w:sz="0" w:space="0" w:color="000000"/>
+              <w:right w:val="none" w:sz="0" w:space="0" w:color="000000"/>
+            </w:tcBorders>
+            <w:shd w:val="clear" w:color="auto" w:fill="F2F2F2"/>
+            <w:tcMar>
+              <w:top w:w="0" w:type="dxa"/>
+              <w:bottom w:w="0" w:type="dxa"/>
+              <w:left w:w="0" w:type="dxa"/>
+              <w:right w:w="0" w:type="dxa"/>
+            </w:tcMar>
+            <w:vAlign w:val="center"/>
+          </w:tcPr>
+          <w:p>
+            <w:pPr>
+              <w:pStyle w:val="Normal"/>
+              <w:jc w:val="right"/>
+              <w:pBdr>
+                <w:bottom w:val="none" w:sz="0" w:space="0" w:color="000000"/>
+                <w:top w:val="none" w:sz="0" w:space="0" w:color="000000"/>
+                <w:left w:val="none" w:sz="0" w:space="0" w:color="000000"/>
+                <w:right w:val="none" w:sz="0" w:space="0" w:color="000000"/>
+              </w:pBdr>
+              <w:spacing w:after="100" w:before="100" w:line="180"/>
+              <w:ind w:left="100" w:right="100" w:firstLine="0" w:firstLineChars="0"/>
+            </w:pPr>
+            <w:r>
+              <w:rPr>
+                <w:rFonts w:ascii="Source Sans Pro" w:hAnsi="Source Sans Pro" w:eastAsia="Source Sans Pro" w:cs="Source Sans Pro"/>
+                <w:i w:val="false"/>
+                <w:b w:val="false"/>
+                <w:u w:val="none"/>
+                <w:sz w:val="20"/>
+                <w:szCs w:val="20"/>
+                <w:color w:val="000000"/>
+              </w:rPr>
+              <w:t xml:space="preserve">74.34</w:t>
+            </w:r>
+          </w:p>
+        </w:tc>
+        <w:tc>
+          <w:tcPr>
+            <w:tcBorders>
+              <w:bottom w:val="none" w:sz="0" w:space="0" w:color="000000"/>
+              <w:top w:val="single" w:sz="8" w:space="0" w:color="666666"/>
+              <w:left w:val="none" w:sz="0" w:space="0" w:color="000000"/>
+              <w:right w:val="none" w:sz="0" w:space="0" w:color="000000"/>
+            </w:tcBorders>
+            <w:shd w:val="clear" w:color="auto" w:fill="F2F2F2"/>
+            <w:tcMar>
+              <w:top w:w="0" w:type="dxa"/>
+              <w:bottom w:w="0" w:type="dxa"/>
+              <w:left w:w="0" w:type="dxa"/>
+              <w:right w:w="0" w:type="dxa"/>
+            </w:tcMar>
+            <w:vAlign w:val="center"/>
+          </w:tcPr>
+          <w:p>
+            <w:pPr>
+              <w:pStyle w:val="Normal"/>
+              <w:jc w:val="right"/>
+              <w:pBdr>
+                <w:bottom w:val="none" w:sz="0" w:space="0" w:color="000000"/>
+                <w:top w:val="none" w:sz="0" w:space="0" w:color="000000"/>
+                <w:left w:val="none" w:sz="0" w:space="0" w:color="000000"/>
+                <w:right w:val="none" w:sz="0" w:space="0" w:color="000000"/>
+              </w:pBdr>
+              <w:spacing w:after="100" w:before="100" w:line="180"/>
+              <w:ind w:left="100" w:right="100" w:firstLine="0" w:firstLineChars="0"/>
+            </w:pPr>
+            <w:r>
+              <w:rPr>
+                <w:rFonts w:ascii="Source Sans Pro" w:hAnsi="Source Sans Pro" w:eastAsia="Source Sans Pro" w:cs="Source Sans Pro"/>
+                <w:i w:val="false"/>
+                <w:b w:val="false"/>
+                <w:u w:val="none"/>
+                <w:sz w:val="20"/>
+                <w:szCs w:val="20"/>
+                <w:color w:val="000000"/>
+              </w:rPr>
+              <w:t xml:space="preserve">77.06</w:t>
             </w:r>
           </w:p>
         </w:tc>
       </w:tr>
       <w:tr>
         <w:trPr>
-          <w:trHeight w:val="596" w:hRule="auto"/>
-        </w:trPr>
-        body14
-        <w:tc>
-          <w:tcPr>
-            <w:tcBorders>
-              <w:bottom w:val="none" w:sz="0" w:space="0" w:color="000000"/>
-              <w:top w:val="single" w:sz="8" w:space="0" w:color="666666"/>
-              <w:left w:val="none" w:sz="0" w:space="0" w:color="000000"/>
-              <w:right w:val="none" w:sz="0" w:space="0" w:color="000000"/>
-            </w:tcBorders>
-            <w:shd w:val="clear" w:color="auto" w:fill="F2F2F2"/>
-            <w:tcMar>
-              <w:top w:w="0" w:type="dxa"/>
-              <w:bottom w:w="0" w:type="dxa"/>
-              <w:left w:w="0" w:type="dxa"/>
-              <w:right w:w="0" w:type="dxa"/>
-            </w:tcMar>
-            <w:vAlign w:val="center"/>
-          </w:tcPr>
-          <w:p>
-            <w:pPr>
-              <w:pStyle w:val="Normal"/>
-              <w:jc w:val="left"/>
-              <w:pBdr>
-                <w:bottom w:val="none" w:sz="0" w:space="0" w:color="000000"/>
-                <w:top w:val="none" w:sz="0" w:space="0" w:color="000000"/>
-                <w:left w:val="none" w:sz="0" w:space="0" w:color="000000"/>
-                <w:right w:val="none" w:sz="0" w:space="0" w:color="000000"/>
-              </w:pBdr>
-              <w:spacing w:after="100" w:before="100" w:line="180"/>
-              <w:ind w:left="100" w:right="100" w:firstLine="0" w:firstLineChars="0"/>
-            </w:pPr>
-            <w:r>
-              <w:rPr>
-                <w:rFonts w:ascii="Source Sans Pro" w:hAnsi="Source Sans Pro" w:eastAsia="Source Sans Pro" w:cs="Source Sans Pro"/>
-                <w:i w:val="false"/>
-                <w:b w:val="false"/>
-                <w:u w:val="none"/>
-                <w:sz w:val="20"/>
-                <w:szCs w:val="20"/>
-                <w:color w:val="000000"/>
-              </w:rPr>
-              <w:t xml:space="preserve">Average</w:t>
-            </w:r>
-          </w:p>
-        </w:tc>
-        <w:tc>
-          <w:tcPr>
-            <w:tcBorders>
-              <w:bottom w:val="none" w:sz="0" w:space="0" w:color="000000"/>
-              <w:top w:val="single" w:sz="8" w:space="0" w:color="666666"/>
-              <w:left w:val="none" w:sz="0" w:space="0" w:color="000000"/>
-              <w:right w:val="none" w:sz="0" w:space="0" w:color="000000"/>
-            </w:tcBorders>
-            <w:shd w:val="clear" w:color="auto" w:fill="F2F2F2"/>
-            <w:tcMar>
-              <w:top w:w="0" w:type="dxa"/>
-              <w:bottom w:w="0" w:type="dxa"/>
-              <w:left w:w="0" w:type="dxa"/>
-              <w:right w:w="0" w:type="dxa"/>
-            </w:tcMar>
-            <w:vAlign w:val="center"/>
-          </w:tcPr>
-          <w:p>
-            <w:pPr>
-              <w:pStyle w:val="Normal"/>
-              <w:jc w:val="right"/>
-              <w:pBdr>
-                <w:bottom w:val="none" w:sz="0" w:space="0" w:color="000000"/>
-                <w:top w:val="none" w:sz="0" w:space="0" w:color="000000"/>
-                <w:left w:val="none" w:sz="0" w:space="0" w:color="000000"/>
-                <w:right w:val="none" w:sz="0" w:space="0" w:color="000000"/>
-              </w:pBdr>
-              <w:spacing w:after="100" w:before="100" w:line="180"/>
-              <w:ind w:left="100" w:right="100" w:firstLine="0" w:firstLineChars="0"/>
-            </w:pPr>
-            <w:r>
-              <w:rPr>
-                <w:rFonts w:ascii="Source Sans Pro" w:hAnsi="Source Sans Pro" w:eastAsia="Source Sans Pro" w:cs="Source Sans Pro"/>
-                <w:i w:val="false"/>
-                <w:b w:val="false"/>
-                <w:u w:val="none"/>
-                <w:sz w:val="20"/>
-                <w:szCs w:val="20"/>
-                <w:color w:val="000000"/>
-              </w:rPr>
-              <w:t xml:space="preserve">55.73</w:t>
-            </w:r>
-          </w:p>
-        </w:tc>
-        <w:tc>
-          <w:tcPr>
-            <w:tcBorders>
-              <w:bottom w:val="none" w:sz="0" w:space="0" w:color="000000"/>
-              <w:top w:val="single" w:sz="8" w:space="0" w:color="666666"/>
-              <w:left w:val="none" w:sz="0" w:space="0" w:color="000000"/>
-              <w:right w:val="none" w:sz="0" w:space="0" w:color="000000"/>
-            </w:tcBorders>
-            <w:shd w:val="clear" w:color="auto" w:fill="F2F2F2"/>
-            <w:tcMar>
-              <w:top w:w="0" w:type="dxa"/>
-              <w:bottom w:w="0" w:type="dxa"/>
-              <w:left w:w="0" w:type="dxa"/>
-              <w:right w:w="0" w:type="dxa"/>
-            </w:tcMar>
-            <w:vAlign w:val="center"/>
-          </w:tcPr>
-          <w:p>
-            <w:pPr>
-              <w:pStyle w:val="Normal"/>
-              <w:jc w:val="right"/>
-              <w:pBdr>
-                <w:bottom w:val="none" w:sz="0" w:space="0" w:color="000000"/>
-                <w:top w:val="none" w:sz="0" w:space="0" w:color="000000"/>
-                <w:left w:val="none" w:sz="0" w:space="0" w:color="000000"/>
-                <w:right w:val="none" w:sz="0" w:space="0" w:color="000000"/>
-              </w:pBdr>
-              <w:spacing w:after="100" w:before="100" w:line="180"/>
-              <w:ind w:left="100" w:right="100" w:firstLine="0" w:firstLineChars="0"/>
-            </w:pPr>
-            <w:r>
-              <w:rPr>
-                <w:rFonts w:ascii="Source Sans Pro" w:hAnsi="Source Sans Pro" w:eastAsia="Source Sans Pro" w:cs="Source Sans Pro"/>
-                <w:i w:val="false"/>
-                <w:b w:val="false"/>
-                <w:u w:val="none"/>
-                <w:sz w:val="20"/>
-                <w:szCs w:val="20"/>
-                <w:color w:val="000000"/>
-              </w:rPr>
-              <w:t xml:space="preserve">60.80</w:t>
-            </w:r>
-          </w:p>
-        </w:tc>
-        <w:tc>
-          <w:tcPr>
-            <w:tcBorders>
-              <w:bottom w:val="none" w:sz="0" w:space="0" w:color="000000"/>
-              <w:top w:val="single" w:sz="8" w:space="0" w:color="666666"/>
-              <w:left w:val="none" w:sz="0" w:space="0" w:color="000000"/>
-              <w:right w:val="none" w:sz="0" w:space="0" w:color="000000"/>
-            </w:tcBorders>
-            <w:shd w:val="clear" w:color="auto" w:fill="F2F2F2"/>
-            <w:tcMar>
-              <w:top w:w="0" w:type="dxa"/>
-              <w:bottom w:w="0" w:type="dxa"/>
-              <w:left w:w="0" w:type="dxa"/>
-              <w:right w:w="0" w:type="dxa"/>
-            </w:tcMar>
-            <w:vAlign w:val="center"/>
-          </w:tcPr>
-          <w:p>
-            <w:pPr>
-              <w:pStyle w:val="Normal"/>
-              <w:jc w:val="right"/>
-              <w:pBdr>
-                <w:bottom w:val="none" w:sz="0" w:space="0" w:color="000000"/>
-                <w:top w:val="none" w:sz="0" w:space="0" w:color="000000"/>
-                <w:left w:val="none" w:sz="0" w:space="0" w:color="000000"/>
-                <w:right w:val="none" w:sz="0" w:space="0" w:color="000000"/>
-              </w:pBdr>
-              <w:spacing w:after="100" w:before="100" w:line="180"/>
-              <w:ind w:left="100" w:right="100" w:firstLine="0" w:firstLineChars="0"/>
-            </w:pPr>
-            <w:r>
-              <w:rPr>
-                <w:rFonts w:ascii="Source Sans Pro" w:hAnsi="Source Sans Pro" w:eastAsia="Source Sans Pro" w:cs="Source Sans Pro"/>
-                <w:i w:val="false"/>
-                <w:b w:val="false"/>
-                <w:u w:val="none"/>
-                <w:sz w:val="20"/>
-                <w:szCs w:val="20"/>
-                <w:color w:val="000000"/>
-              </w:rPr>
-              <w:t xml:space="preserve">66.00</w:t>
-            </w:r>
-          </w:p>
-        </w:tc>
-        <w:tc>
-          <w:tcPr>
-            <w:tcBorders>
-              <w:bottom w:val="none" w:sz="0" w:space="0" w:color="000000"/>
-              <w:top w:val="single" w:sz="8" w:space="0" w:color="666666"/>
-              <w:left w:val="none" w:sz="0" w:space="0" w:color="000000"/>
-              <w:right w:val="none" w:sz="0" w:space="0" w:color="000000"/>
-            </w:tcBorders>
-            <w:shd w:val="clear" w:color="auto" w:fill="F2F2F2"/>
-            <w:tcMar>
-              <w:top w:w="0" w:type="dxa"/>
-              <w:bottom w:w="0" w:type="dxa"/>
-              <w:left w:w="0" w:type="dxa"/>
-              <w:right w:w="0" w:type="dxa"/>
-            </w:tcMar>
-            <w:vAlign w:val="center"/>
-          </w:tcPr>
-          <w:p>
-            <w:pPr>
-              <w:pStyle w:val="Normal"/>
-              <w:jc w:val="right"/>
-              <w:pBdr>
-                <w:bottom w:val="none" w:sz="0" w:space="0" w:color="000000"/>
-                <w:top w:val="none" w:sz="0" w:space="0" w:color="000000"/>
-                <w:left w:val="none" w:sz="0" w:space="0" w:color="000000"/>
-                <w:right w:val="none" w:sz="0" w:space="0" w:color="000000"/>
-              </w:pBdr>
-              <w:spacing w:after="100" w:before="100" w:line="180"/>
-              <w:ind w:left="100" w:right="100" w:firstLine="0" w:firstLineChars="0"/>
-            </w:pPr>
-            <w:r>
-              <w:rPr>
-                <w:rFonts w:ascii="Source Sans Pro" w:hAnsi="Source Sans Pro" w:eastAsia="Source Sans Pro" w:cs="Source Sans Pro"/>
-                <w:i w:val="false"/>
-                <w:b w:val="false"/>
-                <w:u w:val="none"/>
-                <w:sz w:val="20"/>
-                <w:szCs w:val="20"/>
-                <w:color w:val="000000"/>
-              </w:rPr>
-              <w:t xml:space="preserve">70.27</w:t>
-            </w:r>
-          </w:p>
-        </w:tc>
-        <w:tc>
-          <w:tcPr>
-            <w:tcBorders>
-              <w:bottom w:val="none" w:sz="0" w:space="0" w:color="000000"/>
-              <w:top w:val="single" w:sz="8" w:space="0" w:color="666666"/>
-              <w:left w:val="none" w:sz="0" w:space="0" w:color="000000"/>
-              <w:right w:val="none" w:sz="0" w:space="0" w:color="000000"/>
-            </w:tcBorders>
-            <w:shd w:val="clear" w:color="auto" w:fill="F2F2F2"/>
-            <w:tcMar>
-              <w:top w:w="0" w:type="dxa"/>
-              <w:bottom w:w="0" w:type="dxa"/>
-              <w:left w:w="0" w:type="dxa"/>
-              <w:right w:w="0" w:type="dxa"/>
-            </w:tcMar>
-            <w:vAlign w:val="center"/>
-          </w:tcPr>
-          <w:p>
-            <w:pPr>
-              <w:pStyle w:val="Normal"/>
-              <w:jc w:val="right"/>
-              <w:pBdr>
-                <w:bottom w:val="none" w:sz="0" w:space="0" w:color="000000"/>
-                <w:top w:val="none" w:sz="0" w:space="0" w:color="000000"/>
-                <w:left w:val="none" w:sz="0" w:space="0" w:color="000000"/>
-                <w:right w:val="none" w:sz="0" w:space="0" w:color="000000"/>
-              </w:pBdr>
-              <w:spacing w:after="100" w:before="100" w:line="180"/>
-              <w:ind w:left="100" w:right="100" w:firstLine="0" w:firstLineChars="0"/>
-            </w:pPr>
-            <w:r>
-              <w:rPr>
-                <w:rFonts w:ascii="Source Sans Pro" w:hAnsi="Source Sans Pro" w:eastAsia="Source Sans Pro" w:cs="Source Sans Pro"/>
-                <w:i w:val="false"/>
-                <w:b w:val="false"/>
-                <w:u w:val="none"/>
-                <w:sz w:val="20"/>
-                <w:szCs w:val="20"/>
-                <w:color w:val="000000"/>
-              </w:rPr>
-              <w:t xml:space="preserve">74.34</w:t>
-            </w:r>
-          </w:p>
-        </w:tc>
-        <w:tc>
-          <w:tcPr>
-            <w:tcBorders>
-              <w:bottom w:val="none" w:sz="0" w:space="0" w:color="000000"/>
-              <w:top w:val="single" w:sz="8" w:space="0" w:color="666666"/>
-              <w:left w:val="none" w:sz="0" w:space="0" w:color="000000"/>
-              <w:right w:val="none" w:sz="0" w:space="0" w:color="000000"/>
-            </w:tcBorders>
-            <w:shd w:val="clear" w:color="auto" w:fill="F2F2F2"/>
-            <w:tcMar>
-              <w:top w:w="0" w:type="dxa"/>
-              <w:bottom w:w="0" w:type="dxa"/>
-              <w:left w:w="0" w:type="dxa"/>
-              <w:right w:w="0" w:type="dxa"/>
-            </w:tcMar>
-            <w:vAlign w:val="center"/>
-          </w:tcPr>
-          <w:p>
-            <w:pPr>
-              <w:pStyle w:val="Normal"/>
-              <w:jc w:val="right"/>
-              <w:pBdr>
-                <w:bottom w:val="none" w:sz="0" w:space="0" w:color="000000"/>
-                <w:top w:val="none" w:sz="0" w:space="0" w:color="000000"/>
-                <w:left w:val="none" w:sz="0" w:space="0" w:color="000000"/>
-                <w:right w:val="none" w:sz="0" w:space="0" w:color="000000"/>
-              </w:pBdr>
-              <w:spacing w:after="100" w:before="100" w:line="180"/>
-              <w:ind w:left="100" w:right="100" w:firstLine="0" w:firstLineChars="0"/>
-            </w:pPr>
-            <w:r>
-              <w:rPr>
-                <w:rFonts w:ascii="Source Sans Pro" w:hAnsi="Source Sans Pro" w:eastAsia="Source Sans Pro" w:cs="Source Sans Pro"/>
-                <w:i w:val="false"/>
-                <w:b w:val="false"/>
-                <w:u w:val="none"/>
-                <w:sz w:val="20"/>
-                <w:szCs w:val="20"/>
-                <w:color w:val="000000"/>
-              </w:rPr>
-              <w:t xml:space="preserve">77.06</w:t>
-            </w:r>
-          </w:p>
-        </w:tc>
-      </w:tr>
-      <w:tr>
-        <w:trPr>
-          <w:trHeight w:val="557" w:hRule="auto"/>
+          <w:trHeight w:val="558" w:hRule="auto"/>
         </w:trPr>
         body15
         <w:tc>
@@ -4559,7 +4559,7 @@
       </w:tr>
       <w:tr>
         <w:trPr>
-          <w:trHeight w:val="557" w:hRule="auto"/>
+          <w:trHeight w:val="559" w:hRule="auto"/>
         </w:trPr>
         body17
         <w:tc>
@@ -4873,7 +4873,7 @@
       </w:tr>
       <w:tr>
         <w:trPr>
-          <w:trHeight w:val="596" w:hRule="auto"/>
+          <w:trHeight w:val="599" w:hRule="auto"/>
         </w:trPr>
         body18
         <w:tc>
@@ -5187,7 +5187,7 @@
       </w:tr>
       <w:tr>
         <w:trPr>
-          <w:trHeight w:val="596" w:hRule="auto"/>
+          <w:trHeight w:val="598" w:hRule="auto"/>
         </w:trPr>
         body19
         <w:tc>
@@ -5501,7 +5501,7 @@
       </w:tr>
       <w:tr>
         <w:trPr>
-          <w:trHeight w:val="557" w:hRule="auto"/>
+          <w:trHeight w:val="558" w:hRule="auto"/>
         </w:trPr>
         body20
         <w:tc>
@@ -5866,7 +5866,7 @@
       </w:tr>
       <w:tr>
         <w:trPr>
-          <w:trHeight w:val="557" w:hRule="auto"/>
+          <w:trHeight w:val="558" w:hRule="auto"/>
         </w:trPr>
         body22
         <w:tc>
@@ -6180,7 +6180,7 @@
       </w:tr>
       <w:tr>
         <w:trPr>
-          <w:trHeight w:val="557" w:hRule="auto"/>
+          <w:trHeight w:val="558" w:hRule="auto"/>
         </w:trPr>
         body23
         <w:tc>
@@ -6494,7 +6494,7 @@
       </w:tr>
       <w:tr>
         <w:trPr>
-          <w:trHeight w:val="596" w:hRule="auto"/>
+          <w:trHeight w:val="598" w:hRule="auto"/>
         </w:trPr>
         body24
         <w:tc>
@@ -6808,7 +6808,7 @@
       </w:tr>
       <w:tr>
         <w:trPr>
-          <w:trHeight w:val="557" w:hRule="auto"/>
+          <w:trHeight w:val="558" w:hRule="auto"/>
         </w:trPr>
         body25
         <w:tc>

</xml_diff>